<commit_message>
updated to have new database structure
</commit_message>
<xml_diff>
--- a/software/Firebase Setup.docx
+++ b/software/Firebase Setup.docx
@@ -68,9 +68,17 @@
           <w:numId w:val="1"/>
         </w:numPr>
       </w:pPr>
+      <w:commentRangeStart w:id="0"/>
       <w:r>
         <w:t>Device-user</w:t>
       </w:r>
+      <w:commentRangeEnd w:id="0"/>
+      <w:r>
+        <w:rPr>
+          <w:rStyle w:val="CommentReference"/>
+        </w:rPr>
+        <w:commentReference w:id="0"/>
+      </w:r>
     </w:p>
     <w:p>
       <w:pPr>
@@ -93,16 +101,19 @@
         </w:numPr>
       </w:pPr>
       <w:r>
-        <w:t xml:space="preserve">D1Reminder1: </w:t>
-      </w:r>
-      <w:r>
-        <w:t xml:space="preserve">/*set to alert </w:t>
-      </w:r>
-      <w:r>
-        <w:t>F</w:t>
-      </w:r>
-      <w:r>
-        <w:t>unctions*/</w:t>
+        <w:t>Count: 0</w:t>
+      </w:r>
+    </w:p>
+    <w:p>
+      <w:pPr>
+        <w:pStyle w:val="ListParagraph"/>
+        <w:numPr>
+          <w:ilvl w:val="4"/>
+          <w:numId w:val="1"/>
+        </w:numPr>
+      </w:pPr>
+      <w:r>
+        <w:t>Flag: false</w:t>
       </w:r>
     </w:p>
     <w:p>
@@ -126,7 +137,19 @@
         </w:numPr>
       </w:pPr>
       <w:r>
-        <w:t>D1Reminder2: false</w:t>
+        <w:t>Count: /*number of reminders*/</w:t>
+      </w:r>
+    </w:p>
+    <w:p>
+      <w:pPr>
+        <w:pStyle w:val="ListParagraph"/>
+        <w:numPr>
+          <w:ilvl w:val="4"/>
+          <w:numId w:val="1"/>
+        </w:numPr>
+      </w:pPr>
+      <w:r>
+        <w:t>Flag: /*set to alert function*/</w:t>
       </w:r>
     </w:p>
     <w:p>
@@ -162,19 +185,19 @@
         </w:numPr>
       </w:pPr>
       <w:r>
-        <w:t>U1Reminder1: false</w:t>
-      </w:r>
-    </w:p>
-    <w:p>
-      <w:pPr>
-        <w:pStyle w:val="ListParagraph"/>
-        <w:numPr>
-          <w:ilvl w:val="4"/>
-          <w:numId w:val="1"/>
-        </w:numPr>
-      </w:pPr>
-      <w:r>
-        <w:t>U1Reminder2: false</w:t>
+        <w:t>Count: 0</w:t>
+      </w:r>
+    </w:p>
+    <w:p>
+      <w:pPr>
+        <w:pStyle w:val="ListParagraph"/>
+        <w:numPr>
+          <w:ilvl w:val="4"/>
+          <w:numId w:val="1"/>
+        </w:numPr>
+      </w:pPr>
+      <w:r>
+        <w:t>Flag: false</w:t>
       </w:r>
     </w:p>
     <w:p>
@@ -198,7 +221,19 @@
         </w:numPr>
       </w:pPr>
       <w:r>
-        <w:t>U1Reminder1: false</w:t>
+        <w:t>Count: 0</w:t>
+      </w:r>
+    </w:p>
+    <w:p>
+      <w:pPr>
+        <w:pStyle w:val="ListParagraph"/>
+        <w:numPr>
+          <w:ilvl w:val="4"/>
+          <w:numId w:val="1"/>
+        </w:numPr>
+      </w:pPr>
+      <w:r>
+        <w:t>Flag: false</w:t>
       </w:r>
     </w:p>
     <w:p>
@@ -222,7 +257,67 @@
         </w:numPr>
       </w:pPr>
       <w:r>
-        <w:t>Going: false</w:t>
+        <w:t>Going</w:t>
+      </w:r>
+    </w:p>
+    <w:p>
+      <w:pPr>
+        <w:pStyle w:val="ListParagraph"/>
+        <w:numPr>
+          <w:ilvl w:val="4"/>
+          <w:numId w:val="1"/>
+        </w:numPr>
+      </w:pPr>
+      <w:r>
+        <w:t>Count: 0</w:t>
+      </w:r>
+    </w:p>
+    <w:p>
+      <w:pPr>
+        <w:pStyle w:val="ListParagraph"/>
+        <w:numPr>
+          <w:ilvl w:val="4"/>
+          <w:numId w:val="1"/>
+        </w:numPr>
+      </w:pPr>
+      <w:r>
+        <w:t>Flag: false</w:t>
+      </w:r>
+    </w:p>
+    <w:p>
+      <w:pPr>
+        <w:pStyle w:val="ListParagraph"/>
+        <w:numPr>
+          <w:ilvl w:val="3"/>
+          <w:numId w:val="1"/>
+        </w:numPr>
+      </w:pPr>
+      <w:r>
+        <w:t>Coming</w:t>
+      </w:r>
+    </w:p>
+    <w:p>
+      <w:pPr>
+        <w:pStyle w:val="ListParagraph"/>
+        <w:numPr>
+          <w:ilvl w:val="4"/>
+          <w:numId w:val="1"/>
+        </w:numPr>
+      </w:pPr>
+      <w:r>
+        <w:t>Count: 0</w:t>
+      </w:r>
+    </w:p>
+    <w:p>
+      <w:pPr>
+        <w:pStyle w:val="ListParagraph"/>
+        <w:numPr>
+          <w:ilvl w:val="4"/>
+          <w:numId w:val="1"/>
+        </w:numPr>
+      </w:pPr>
+      <w:r>
+        <w:t>Flag: false</w:t>
       </w:r>
     </w:p>
     <w:p>
@@ -270,7 +365,55 @@
         </w:numPr>
       </w:pPr>
       <w:r>
-        <w:t>D2Reminder1: false</w:t>
+        <w:t>Count: 0</w:t>
+      </w:r>
+    </w:p>
+    <w:p>
+      <w:pPr>
+        <w:pStyle w:val="ListParagraph"/>
+        <w:numPr>
+          <w:ilvl w:val="4"/>
+          <w:numId w:val="1"/>
+        </w:numPr>
+      </w:pPr>
+      <w:r>
+        <w:t>Flag: false</w:t>
+      </w:r>
+    </w:p>
+    <w:p>
+      <w:pPr>
+        <w:pStyle w:val="ListParagraph"/>
+        <w:numPr>
+          <w:ilvl w:val="3"/>
+          <w:numId w:val="1"/>
+        </w:numPr>
+      </w:pPr>
+      <w:r>
+        <w:t>Coming</w:t>
+      </w:r>
+    </w:p>
+    <w:p>
+      <w:pPr>
+        <w:pStyle w:val="ListParagraph"/>
+        <w:numPr>
+          <w:ilvl w:val="4"/>
+          <w:numId w:val="1"/>
+        </w:numPr>
+      </w:pPr>
+      <w:r>
+        <w:t>Count: 0</w:t>
+      </w:r>
+    </w:p>
+    <w:p>
+      <w:pPr>
+        <w:pStyle w:val="ListParagraph"/>
+        <w:numPr>
+          <w:ilvl w:val="4"/>
+          <w:numId w:val="1"/>
+        </w:numPr>
+      </w:pPr>
+      <w:r>
+        <w:t>Flag: false</w:t>
       </w:r>
     </w:p>
     <w:p>
@@ -294,10 +437,68 @@
         </w:numPr>
       </w:pPr>
       <w:r>
-        <w:t xml:space="preserve">Coming: </w:t>
-      </w:r>
-      <w:r>
-        <w:t>false</w:t>
+        <w:t>Going</w:t>
+      </w:r>
+    </w:p>
+    <w:p>
+      <w:pPr>
+        <w:pStyle w:val="ListParagraph"/>
+        <w:numPr>
+          <w:ilvl w:val="4"/>
+          <w:numId w:val="1"/>
+        </w:numPr>
+      </w:pPr>
+      <w:r>
+        <w:t>Count: 0</w:t>
+      </w:r>
+    </w:p>
+    <w:p>
+      <w:pPr>
+        <w:pStyle w:val="ListParagraph"/>
+        <w:numPr>
+          <w:ilvl w:val="4"/>
+          <w:numId w:val="1"/>
+        </w:numPr>
+      </w:pPr>
+      <w:r>
+        <w:t>Flag: false</w:t>
+      </w:r>
+    </w:p>
+    <w:p>
+      <w:pPr>
+        <w:pStyle w:val="ListParagraph"/>
+        <w:numPr>
+          <w:ilvl w:val="3"/>
+          <w:numId w:val="1"/>
+        </w:numPr>
+      </w:pPr>
+      <w:r>
+        <w:t>Coming</w:t>
+      </w:r>
+    </w:p>
+    <w:p>
+      <w:pPr>
+        <w:pStyle w:val="ListParagraph"/>
+        <w:numPr>
+          <w:ilvl w:val="4"/>
+          <w:numId w:val="1"/>
+        </w:numPr>
+      </w:pPr>
+      <w:r>
+        <w:t>Count: 0</w:t>
+      </w:r>
+    </w:p>
+    <w:p>
+      <w:pPr>
+        <w:pStyle w:val="ListParagraph"/>
+        <w:numPr>
+          <w:ilvl w:val="4"/>
+          <w:numId w:val="1"/>
+        </w:numPr>
+      </w:pPr>
+      <w:r>
+        <w:lastRenderedPageBreak/>
+        <w:t>Flag: false</w:t>
       </w:r>
     </w:p>
     <w:p>
@@ -333,19 +534,55 @@
         </w:numPr>
       </w:pPr>
       <w:r>
-        <w:t>U1Reminder2: false</w:t>
-      </w:r>
-    </w:p>
-    <w:p>
-      <w:pPr>
-        <w:pStyle w:val="ListParagraph"/>
-        <w:numPr>
-          <w:ilvl w:val="4"/>
-          <w:numId w:val="1"/>
-        </w:numPr>
-      </w:pPr>
-      <w:r>
-        <w:t>U1Reminder3: false</w:t>
+        <w:t>Count: 0</w:t>
+      </w:r>
+    </w:p>
+    <w:p>
+      <w:pPr>
+        <w:pStyle w:val="ListParagraph"/>
+        <w:numPr>
+          <w:ilvl w:val="4"/>
+          <w:numId w:val="1"/>
+        </w:numPr>
+      </w:pPr>
+      <w:r>
+        <w:t>Flag: false</w:t>
+      </w:r>
+    </w:p>
+    <w:p>
+      <w:pPr>
+        <w:pStyle w:val="ListParagraph"/>
+        <w:numPr>
+          <w:ilvl w:val="3"/>
+          <w:numId w:val="1"/>
+        </w:numPr>
+      </w:pPr>
+      <w:r>
+        <w:t>Coming</w:t>
+      </w:r>
+    </w:p>
+    <w:p>
+      <w:pPr>
+        <w:pStyle w:val="ListParagraph"/>
+        <w:numPr>
+          <w:ilvl w:val="4"/>
+          <w:numId w:val="1"/>
+        </w:numPr>
+      </w:pPr>
+      <w:r>
+        <w:t>Count: 0</w:t>
+      </w:r>
+    </w:p>
+    <w:p>
+      <w:pPr>
+        <w:pStyle w:val="ListParagraph"/>
+        <w:numPr>
+          <w:ilvl w:val="4"/>
+          <w:numId w:val="1"/>
+        </w:numPr>
+      </w:pPr>
+      <w:r>
+        <w:t>Flag: false</w:t>
       </w:r>
     </w:p>
     <w:p>
@@ -393,7 +630,55 @@
         </w:numPr>
       </w:pPr>
       <w:r>
-        <w:t>D3Reminder1: false</w:t>
+        <w:t>Count: 0</w:t>
+      </w:r>
+    </w:p>
+    <w:p>
+      <w:pPr>
+        <w:pStyle w:val="ListParagraph"/>
+        <w:numPr>
+          <w:ilvl w:val="4"/>
+          <w:numId w:val="1"/>
+        </w:numPr>
+      </w:pPr>
+      <w:r>
+        <w:t>Flag: false</w:t>
+      </w:r>
+    </w:p>
+    <w:p>
+      <w:pPr>
+        <w:pStyle w:val="ListParagraph"/>
+        <w:numPr>
+          <w:ilvl w:val="3"/>
+          <w:numId w:val="1"/>
+        </w:numPr>
+      </w:pPr>
+      <w:r>
+        <w:t>Coming</w:t>
+      </w:r>
+    </w:p>
+    <w:p>
+      <w:pPr>
+        <w:pStyle w:val="ListParagraph"/>
+        <w:numPr>
+          <w:ilvl w:val="4"/>
+          <w:numId w:val="1"/>
+        </w:numPr>
+      </w:pPr>
+      <w:r>
+        <w:t>Count: 0</w:t>
+      </w:r>
+    </w:p>
+    <w:p>
+      <w:pPr>
+        <w:pStyle w:val="ListParagraph"/>
+        <w:numPr>
+          <w:ilvl w:val="4"/>
+          <w:numId w:val="1"/>
+        </w:numPr>
+      </w:pPr>
+      <w:r>
+        <w:t>Flag: false</w:t>
       </w:r>
     </w:p>
     <w:p>
@@ -492,10 +777,256 @@
         </w:numPr>
       </w:pPr>
       <w:r>
-        <w:t xml:space="preserve">Body: </w:t>
-      </w:r>
-      <w:r>
-        <w:t>who knows what could be put here</w:t>
+        <w:t>Body: who knows what could be put here</w:t>
+      </w:r>
+    </w:p>
+    <w:p>
+      <w:pPr>
+        <w:pStyle w:val="ListParagraph"/>
+        <w:numPr>
+          <w:ilvl w:val="4"/>
+          <w:numId w:val="1"/>
+        </w:numPr>
+      </w:pPr>
+      <w:r>
+        <w:t>Description: /*Brief description of reminder*/</w:t>
+      </w:r>
+    </w:p>
+    <w:p>
+      <w:pPr>
+        <w:pStyle w:val="ListParagraph"/>
+        <w:numPr>
+          <w:ilvl w:val="1"/>
+          <w:numId w:val="1"/>
+        </w:numPr>
+      </w:pPr>
+      <w:r>
+        <w:t>DeviceID2</w:t>
+      </w:r>
+    </w:p>
+    <w:p>
+      <w:pPr>
+        <w:pStyle w:val="ListParagraph"/>
+        <w:numPr>
+          <w:ilvl w:val="2"/>
+          <w:numId w:val="1"/>
+        </w:numPr>
+      </w:pPr>
+      <w:r>
+        <w:t>Reminders</w:t>
+      </w:r>
+    </w:p>
+    <w:p>
+      <w:pPr>
+        <w:pStyle w:val="ListParagraph"/>
+        <w:numPr>
+          <w:ilvl w:val="3"/>
+          <w:numId w:val="1"/>
+        </w:numPr>
+      </w:pPr>
+      <w:r>
+        <w:t>D2Reminder1</w:t>
+      </w:r>
+    </w:p>
+    <w:p>
+      <w:pPr>
+        <w:pStyle w:val="ListParagraph"/>
+        <w:numPr>
+          <w:ilvl w:val="4"/>
+          <w:numId w:val="1"/>
+        </w:numPr>
+      </w:pPr>
+      <w:r>
+        <w:t>Body:</w:t>
+      </w:r>
+    </w:p>
+    <w:p>
+      <w:pPr>
+        <w:pStyle w:val="ListParagraph"/>
+        <w:numPr>
+          <w:ilvl w:val="4"/>
+          <w:numId w:val="1"/>
+        </w:numPr>
+      </w:pPr>
+      <w:r>
+        <w:t>Destination:</w:t>
+      </w:r>
+    </w:p>
+    <w:p>
+      <w:pPr>
+        <w:pStyle w:val="ListParagraph"/>
+        <w:numPr>
+          <w:ilvl w:val="4"/>
+          <w:numId w:val="1"/>
+        </w:numPr>
+      </w:pPr>
+      <w:r>
+        <w:t>Description:</w:t>
+      </w:r>
+    </w:p>
+    <w:p>
+      <w:pPr>
+        <w:pStyle w:val="ListParagraph"/>
+        <w:numPr>
+          <w:ilvl w:val="1"/>
+          <w:numId w:val="1"/>
+        </w:numPr>
+      </w:pPr>
+      <w:r>
+        <w:t>DeviceID3</w:t>
+      </w:r>
+    </w:p>
+    <w:p>
+      <w:pPr>
+        <w:pStyle w:val="ListParagraph"/>
+        <w:numPr>
+          <w:ilvl w:val="2"/>
+          <w:numId w:val="1"/>
+        </w:numPr>
+      </w:pPr>
+      <w:r>
+        <w:t>Reminders</w:t>
+      </w:r>
+    </w:p>
+    <w:p>
+      <w:pPr>
+        <w:pStyle w:val="ListParagraph"/>
+        <w:numPr>
+          <w:ilvl w:val="3"/>
+          <w:numId w:val="1"/>
+        </w:numPr>
+      </w:pPr>
+      <w:r>
+        <w:t>D3Reminder1</w:t>
+      </w:r>
+    </w:p>
+    <w:p>
+      <w:pPr>
+        <w:pStyle w:val="ListParagraph"/>
+        <w:numPr>
+          <w:ilvl w:val="4"/>
+          <w:numId w:val="1"/>
+        </w:numPr>
+      </w:pPr>
+      <w:r>
+        <w:t>Description:</w:t>
+      </w:r>
+    </w:p>
+    <w:p>
+      <w:pPr>
+        <w:pStyle w:val="ListParagraph"/>
+        <w:numPr>
+          <w:ilvl w:val="4"/>
+          <w:numId w:val="1"/>
+        </w:numPr>
+      </w:pPr>
+      <w:r>
+        <w:t>Destination:</w:t>
+      </w:r>
+    </w:p>
+    <w:p>
+      <w:pPr>
+        <w:pStyle w:val="ListParagraph"/>
+        <w:numPr>
+          <w:ilvl w:val="1"/>
+          <w:numId w:val="1"/>
+        </w:numPr>
+      </w:pPr>
+      <w:r>
+        <w:t>User1</w:t>
+      </w:r>
+    </w:p>
+    <w:p>
+      <w:pPr>
+        <w:pStyle w:val="ListParagraph"/>
+        <w:numPr>
+          <w:ilvl w:val="2"/>
+          <w:numId w:val="1"/>
+        </w:numPr>
+      </w:pPr>
+      <w:r>
+        <w:t>Devices</w:t>
+      </w:r>
+    </w:p>
+    <w:p>
+      <w:pPr>
+        <w:pStyle w:val="ListParagraph"/>
+        <w:numPr>
+          <w:ilvl w:val="3"/>
+          <w:numId w:val="1"/>
+        </w:numPr>
+      </w:pPr>
+      <w:r>
+        <w:t>DeviceID1</w:t>
+      </w:r>
+    </w:p>
+    <w:p>
+      <w:pPr>
+        <w:pStyle w:val="ListParagraph"/>
+        <w:numPr>
+          <w:ilvl w:val="3"/>
+          <w:numId w:val="1"/>
+        </w:numPr>
+      </w:pPr>
+      <w:r>
+        <w:t>DeviceID2</w:t>
+      </w:r>
+    </w:p>
+    <w:p>
+      <w:pPr>
+        <w:pStyle w:val="ListParagraph"/>
+        <w:numPr>
+          <w:ilvl w:val="2"/>
+          <w:numId w:val="1"/>
+        </w:numPr>
+      </w:pPr>
+      <w:r>
+        <w:t>Reminders</w:t>
+      </w:r>
+    </w:p>
+    <w:p>
+      <w:pPr>
+        <w:pStyle w:val="ListParagraph"/>
+        <w:numPr>
+          <w:ilvl w:val="3"/>
+          <w:numId w:val="1"/>
+        </w:numPr>
+      </w:pPr>
+      <w:r>
+        <w:t>U1</w:t>
+      </w:r>
+      <w:r>
+        <w:t>Reminder1</w:t>
+      </w:r>
+    </w:p>
+    <w:p>
+      <w:pPr>
+        <w:pStyle w:val="ListParagraph"/>
+        <w:numPr>
+          <w:ilvl w:val="4"/>
+          <w:numId w:val="1"/>
+        </w:numPr>
+      </w:pPr>
+      <w:r>
+        <w:t>Body: Bring the boxes full of books, and the new card game</w:t>
+      </w:r>
+    </w:p>
+    <w:p>
+      <w:pPr>
+        <w:pStyle w:val="ListParagraph"/>
+        <w:numPr>
+          <w:ilvl w:val="4"/>
+          <w:numId w:val="1"/>
+        </w:numPr>
+      </w:pPr>
+      <w:r>
+        <w:t>Description</w:t>
+      </w:r>
+      <w:r>
+        <w:t xml:space="preserve">: </w:t>
+      </w:r>
+      <w:r>
+        <w:t>Bring boxes</w:t>
       </w:r>
     </w:p>
     <w:p>
@@ -508,255 +1039,6 @@
       </w:pPr>
       <w:r>
         <w:lastRenderedPageBreak/>
-        <w:t>Description: /*Brief description of reminder*/</w:t>
-      </w:r>
-    </w:p>
-    <w:p>
-      <w:pPr>
-        <w:pStyle w:val="ListParagraph"/>
-        <w:numPr>
-          <w:ilvl w:val="1"/>
-          <w:numId w:val="1"/>
-        </w:numPr>
-      </w:pPr>
-      <w:r>
-        <w:t>DeviceID2</w:t>
-      </w:r>
-    </w:p>
-    <w:p>
-      <w:pPr>
-        <w:pStyle w:val="ListParagraph"/>
-        <w:numPr>
-          <w:ilvl w:val="2"/>
-          <w:numId w:val="1"/>
-        </w:numPr>
-      </w:pPr>
-      <w:r>
-        <w:t>Reminders</w:t>
-      </w:r>
-    </w:p>
-    <w:p>
-      <w:pPr>
-        <w:pStyle w:val="ListParagraph"/>
-        <w:numPr>
-          <w:ilvl w:val="3"/>
-          <w:numId w:val="1"/>
-        </w:numPr>
-      </w:pPr>
-      <w:r>
-        <w:t>D2Reminder1</w:t>
-      </w:r>
-    </w:p>
-    <w:p>
-      <w:pPr>
-        <w:pStyle w:val="ListParagraph"/>
-        <w:numPr>
-          <w:ilvl w:val="4"/>
-          <w:numId w:val="1"/>
-        </w:numPr>
-      </w:pPr>
-      <w:r>
-        <w:t>Body:</w:t>
-      </w:r>
-    </w:p>
-    <w:p>
-      <w:pPr>
-        <w:pStyle w:val="ListParagraph"/>
-        <w:numPr>
-          <w:ilvl w:val="4"/>
-          <w:numId w:val="1"/>
-        </w:numPr>
-      </w:pPr>
-      <w:r>
-        <w:t>Destination:</w:t>
-      </w:r>
-    </w:p>
-    <w:p>
-      <w:pPr>
-        <w:pStyle w:val="ListParagraph"/>
-        <w:numPr>
-          <w:ilvl w:val="4"/>
-          <w:numId w:val="1"/>
-        </w:numPr>
-      </w:pPr>
-      <w:r>
-        <w:t>Description:</w:t>
-      </w:r>
-    </w:p>
-    <w:p>
-      <w:pPr>
-        <w:pStyle w:val="ListParagraph"/>
-        <w:numPr>
-          <w:ilvl w:val="1"/>
-          <w:numId w:val="1"/>
-        </w:numPr>
-      </w:pPr>
-      <w:r>
-        <w:t>DeviceID3</w:t>
-      </w:r>
-    </w:p>
-    <w:p>
-      <w:pPr>
-        <w:pStyle w:val="ListParagraph"/>
-        <w:numPr>
-          <w:ilvl w:val="2"/>
-          <w:numId w:val="1"/>
-        </w:numPr>
-      </w:pPr>
-      <w:r>
-        <w:t>Reminders</w:t>
-      </w:r>
-    </w:p>
-    <w:p>
-      <w:pPr>
-        <w:pStyle w:val="ListParagraph"/>
-        <w:numPr>
-          <w:ilvl w:val="3"/>
-          <w:numId w:val="1"/>
-        </w:numPr>
-      </w:pPr>
-      <w:r>
-        <w:t>D3Reminder1</w:t>
-      </w:r>
-    </w:p>
-    <w:p>
-      <w:pPr>
-        <w:pStyle w:val="ListParagraph"/>
-        <w:numPr>
-          <w:ilvl w:val="4"/>
-          <w:numId w:val="1"/>
-        </w:numPr>
-      </w:pPr>
-      <w:r>
-        <w:t>Description:</w:t>
-      </w:r>
-    </w:p>
-    <w:p>
-      <w:pPr>
-        <w:pStyle w:val="ListParagraph"/>
-        <w:numPr>
-          <w:ilvl w:val="4"/>
-          <w:numId w:val="1"/>
-        </w:numPr>
-      </w:pPr>
-      <w:r>
-        <w:t>Destination:</w:t>
-      </w:r>
-    </w:p>
-    <w:p>
-      <w:pPr>
-        <w:pStyle w:val="ListParagraph"/>
-        <w:numPr>
-          <w:ilvl w:val="1"/>
-          <w:numId w:val="1"/>
-        </w:numPr>
-      </w:pPr>
-      <w:r>
-        <w:t>User1</w:t>
-      </w:r>
-    </w:p>
-    <w:p>
-      <w:pPr>
-        <w:pStyle w:val="ListParagraph"/>
-        <w:numPr>
-          <w:ilvl w:val="2"/>
-          <w:numId w:val="1"/>
-        </w:numPr>
-      </w:pPr>
-      <w:r>
-        <w:t>Devices</w:t>
-      </w:r>
-    </w:p>
-    <w:p>
-      <w:pPr>
-        <w:pStyle w:val="ListParagraph"/>
-        <w:numPr>
-          <w:ilvl w:val="3"/>
-          <w:numId w:val="1"/>
-        </w:numPr>
-      </w:pPr>
-      <w:r>
-        <w:t>DeviceID1</w:t>
-      </w:r>
-    </w:p>
-    <w:p>
-      <w:pPr>
-        <w:pStyle w:val="ListParagraph"/>
-        <w:numPr>
-          <w:ilvl w:val="3"/>
-          <w:numId w:val="1"/>
-        </w:numPr>
-      </w:pPr>
-      <w:r>
-        <w:t>DeviceID2</w:t>
-      </w:r>
-    </w:p>
-    <w:p>
-      <w:pPr>
-        <w:pStyle w:val="ListParagraph"/>
-        <w:numPr>
-          <w:ilvl w:val="2"/>
-          <w:numId w:val="1"/>
-        </w:numPr>
-      </w:pPr>
-      <w:r>
-        <w:t>Reminders</w:t>
-      </w:r>
-    </w:p>
-    <w:p>
-      <w:pPr>
-        <w:pStyle w:val="ListParagraph"/>
-        <w:numPr>
-          <w:ilvl w:val="3"/>
-          <w:numId w:val="1"/>
-        </w:numPr>
-      </w:pPr>
-      <w:r>
-        <w:t>U1</w:t>
-      </w:r>
-      <w:r>
-        <w:t>Reminder1</w:t>
-      </w:r>
-    </w:p>
-    <w:p>
-      <w:pPr>
-        <w:pStyle w:val="ListParagraph"/>
-        <w:numPr>
-          <w:ilvl w:val="4"/>
-          <w:numId w:val="1"/>
-        </w:numPr>
-      </w:pPr>
-      <w:r>
-        <w:t>Body: Bring the boxes full of books, and the new card game</w:t>
-      </w:r>
-    </w:p>
-    <w:p>
-      <w:pPr>
-        <w:pStyle w:val="ListParagraph"/>
-        <w:numPr>
-          <w:ilvl w:val="4"/>
-          <w:numId w:val="1"/>
-        </w:numPr>
-      </w:pPr>
-      <w:r>
-        <w:t>Description</w:t>
-      </w:r>
-      <w:r>
-        <w:t xml:space="preserve">: </w:t>
-      </w:r>
-      <w:r>
-        <w:t>Bring boxes</w:t>
-      </w:r>
-    </w:p>
-    <w:p>
-      <w:pPr>
-        <w:pStyle w:val="ListParagraph"/>
-        <w:numPr>
-          <w:ilvl w:val="4"/>
-          <w:numId w:val="1"/>
-        </w:numPr>
-      </w:pPr>
-      <w:r>
         <w:t>Destination: Mom’s house</w:t>
       </w:r>
     </w:p>
@@ -1137,91 +1419,30 @@
         <w:t xml:space="preserve">When </w:t>
       </w:r>
       <w:r>
-        <w:t xml:space="preserve">flag </w:t>
-      </w:r>
-      <w:proofErr w:type="gramStart"/>
-      <w:r>
-        <w:t>Devices,</w:t>
-      </w:r>
-      <w:r>
-        <w:t>DeviceID</w:t>
-      </w:r>
-      <w:proofErr w:type="gramEnd"/>
-      <w:r>
-        <w:t>1,Device-user</w:t>
+        <w:t>flag Devices,</w:t>
+      </w:r>
+      <w:r>
+        <w:t>DeviceID1,Device-user</w:t>
       </w:r>
       <w:r>
         <w:t>,Going</w:t>
       </w:r>
       <w:r>
-        <w:t>,</w:t>
-      </w:r>
-      <w:r>
-        <w:t>D1</w:t>
-      </w:r>
-      <w:r>
-        <w:t>Reminder</w:t>
-      </w:r>
-      <w:r>
-        <w:t>1</w:t>
-      </w:r>
-      <w:r>
-        <w:t xml:space="preserve"> goes high, publish a message to</w:t>
+        <w:t xml:space="preserve"> </w:t>
+      </w:r>
+      <w:r>
+        <w:t>goes high, publish a message to</w:t>
       </w:r>
       <w:r>
         <w:t xml:space="preserve"> FCM-topic</w:t>
       </w:r>
       <w:r>
-        <w:t xml:space="preserve"> DeviceID1 </w:t>
-      </w:r>
-      <w:r>
-        <w:t>with message taken from Users,DeviceID1,D1Reminder1,[Description, Destination, Body, etc.]</w:t>
-      </w:r>
-    </w:p>
-    <w:p>
-      <w:r>
-        <w:t xml:space="preserve">When flag </w:t>
-      </w:r>
-      <w:proofErr w:type="gramStart"/>
-      <w:r>
-        <w:t>Devices,DeviceID</w:t>
-      </w:r>
-      <w:proofErr w:type="gramEnd"/>
-      <w:r>
-        <w:t>1,</w:t>
-      </w:r>
-      <w:r>
-        <w:t>User1</w:t>
-      </w:r>
-      <w:r>
-        <w:t>,</w:t>
-      </w:r>
-      <w:r>
-        <w:t>Coming</w:t>
-      </w:r>
-      <w:r>
-        <w:t>,</w:t>
-      </w:r>
-      <w:r>
-        <w:t>U</w:t>
-      </w:r>
-      <w:r>
-        <w:t xml:space="preserve">1Reminder1 goes high, publish a message to FCM-topic </w:t>
-      </w:r>
-      <w:r>
-        <w:t>User1</w:t>
-      </w:r>
-      <w:r>
-        <w:t xml:space="preserve"> with message taken from Users,</w:t>
-      </w:r>
-      <w:r>
-        <w:t>User1</w:t>
-      </w:r>
-      <w:r>
-        <w:t>,D1Reminder1,[Description, Destination, Body, etc.]</w:t>
-      </w:r>
-    </w:p>
-    <w:p/>
+        <w:t xml:space="preserve"> DeviceID1</w:t>
+      </w:r>
+      <w:r>
+        <w:t>; if there’s only 1 Going/Coming reminder, message takes from reminder Description, Body, etc.; if there are more than 1 Going/Coming reminders, message states how many reminders there are, and destinations.</w:t>
+      </w:r>
+    </w:p>
     <w:sectPr>
       <w:pgSz w:w="12240" w:h="15840"/>
       <w:pgMar w:top="1440" w:right="1440" w:bottom="1440" w:left="1440" w:header="720" w:footer="720" w:gutter="0"/>
@@ -1230,6 +1451,45 @@
     </w:sectPr>
   </w:body>
 </w:document>
+</file>
+
+<file path=word/comments.xml><?xml version="1.0" encoding="utf-8"?>
+<w:comments xmlns:wpc="http://schemas.microsoft.com/office/word/2010/wordprocessingCanvas" xmlns:cx="http://schemas.microsoft.com/office/drawing/2014/chartex" xmlns:cx1="http://schemas.microsoft.com/office/drawing/2015/9/8/chartex" xmlns:cx2="http://schemas.microsoft.com/office/drawing/2015/10/21/chartex" xmlns:cx3="http://schemas.microsoft.com/office/drawing/2016/5/9/chartex" xmlns:cx4="http://schemas.microsoft.com/office/drawing/2016/5/10/chartex" xmlns:cx5="http://schemas.microsoft.com/office/drawing/2016/5/11/chartex" xmlns:cx6="http://schemas.microsoft.com/office/drawing/2016/5/12/chartex" xmlns:cx7="http://schemas.microsoft.com/office/drawing/2016/5/13/chartex" xmlns:cx8="http://schemas.microsoft.com/office/drawing/2016/5/14/chartex" xmlns:mc="http://schemas.openxmlformats.org/markup-compatibility/2006" xmlns:aink="http://schemas.microsoft.com/office/drawing/2016/ink" xmlns:am3d="http://schemas.microsoft.com/office/drawing/2017/model3d" xmlns:o="urn:schemas-microsoft-com:office:office" xmlns:r="http://schemas.openxmlformats.org/officeDocument/2006/relationships" xmlns:m="http://schemas.openxmlformats.org/officeDocument/2006/math" xmlns:v="urn:schemas-microsoft-com:vml" xmlns:wp14="http://schemas.microsoft.com/office/word/2010/wordprocessingDrawing" xmlns:wp="http://schemas.openxmlformats.org/drawingml/2006/wordprocessingDrawing" xmlns:w10="urn:schemas-microsoft-com:office:word" xmlns:w="http://schemas.openxmlformats.org/wordprocessingml/2006/main" xmlns:w14="http://schemas.microsoft.com/office/word/2010/wordml" xmlns:w15="http://schemas.microsoft.com/office/word/2012/wordml" xmlns:w16cex="http://schemas.microsoft.com/office/word/2018/wordml/cex" xmlns:w16cid="http://schemas.microsoft.com/office/word/2016/wordml/cid" xmlns:w16="http://schemas.microsoft.com/office/word/2018/wordml" xmlns:w16se="http://schemas.microsoft.com/office/word/2015/wordml/symex" xmlns:wpg="http://schemas.microsoft.com/office/word/2010/wordprocessingGroup" xmlns:wpi="http://schemas.microsoft.com/office/word/2010/wordprocessingInk" xmlns:wne="http://schemas.microsoft.com/office/word/2006/wordml" xmlns:wps="http://schemas.microsoft.com/office/word/2010/wordprocessingShape" mc:Ignorable="w14 w15 w16se w16cid w16 w16cex wp14">
+  <w:comment w:id="0" w:author="Walker Thornley" w:date="2020-12-14T17:24:00Z" w:initials="WT">
+    <w:p>
+      <w:pPr>
+        <w:pStyle w:val="CommentText"/>
+      </w:pPr>
+      <w:r>
+        <w:rPr>
+          <w:rStyle w:val="CommentReference"/>
+        </w:rPr>
+        <w:annotationRef/>
+      </w:r>
+      <w:r>
+        <w:t>Each user needs to be differentiated to alert only those with reminders</w:t>
+      </w:r>
+    </w:p>
+  </w:comment>
+</w:comments>
+</file>
+
+<file path=word/commentsExtended.xml><?xml version="1.0" encoding="utf-8"?>
+<w15:commentsEx xmlns:wpc="http://schemas.microsoft.com/office/word/2010/wordprocessingCanvas" xmlns:cx="http://schemas.microsoft.com/office/drawing/2014/chartex" xmlns:cx1="http://schemas.microsoft.com/office/drawing/2015/9/8/chartex" xmlns:cx2="http://schemas.microsoft.com/office/drawing/2015/10/21/chartex" xmlns:cx3="http://schemas.microsoft.com/office/drawing/2016/5/9/chartex" xmlns:cx4="http://schemas.microsoft.com/office/drawing/2016/5/10/chartex" xmlns:cx5="http://schemas.microsoft.com/office/drawing/2016/5/11/chartex" xmlns:cx6="http://schemas.microsoft.com/office/drawing/2016/5/12/chartex" xmlns:cx7="http://schemas.microsoft.com/office/drawing/2016/5/13/chartex" xmlns:cx8="http://schemas.microsoft.com/office/drawing/2016/5/14/chartex" xmlns:mc="http://schemas.openxmlformats.org/markup-compatibility/2006" xmlns:aink="http://schemas.microsoft.com/office/drawing/2016/ink" xmlns:am3d="http://schemas.microsoft.com/office/drawing/2017/model3d" xmlns:o="urn:schemas-microsoft-com:office:office" xmlns:r="http://schemas.openxmlformats.org/officeDocument/2006/relationships" xmlns:m="http://schemas.openxmlformats.org/officeDocument/2006/math" xmlns:v="urn:schemas-microsoft-com:vml" xmlns:wp14="http://schemas.microsoft.com/office/word/2010/wordprocessingDrawing" xmlns:wp="http://schemas.openxmlformats.org/drawingml/2006/wordprocessingDrawing" xmlns:w10="urn:schemas-microsoft-com:office:word" xmlns:w="http://schemas.openxmlformats.org/wordprocessingml/2006/main" xmlns:w14="http://schemas.microsoft.com/office/word/2010/wordml" xmlns:w15="http://schemas.microsoft.com/office/word/2012/wordml" xmlns:w16cex="http://schemas.microsoft.com/office/word/2018/wordml/cex" xmlns:w16cid="http://schemas.microsoft.com/office/word/2016/wordml/cid" xmlns:w16="http://schemas.microsoft.com/office/word/2018/wordml" xmlns:w16se="http://schemas.microsoft.com/office/word/2015/wordml/symex" xmlns:wpg="http://schemas.microsoft.com/office/word/2010/wordprocessingGroup" xmlns:wpi="http://schemas.microsoft.com/office/word/2010/wordprocessingInk" xmlns:wne="http://schemas.microsoft.com/office/word/2006/wordml" xmlns:wps="http://schemas.microsoft.com/office/word/2010/wordprocessingShape" mc:Ignorable="w14 w15 w16se w16cid w16 w16cex wp14">
+  <w15:commentEx w15:paraId="56E6F132" w15:done="0"/>
+</w15:commentsEx>
+</file>
+
+<file path=word/commentsExtensible.xml><?xml version="1.0" encoding="utf-8"?>
+<w16cex:commentsExtensible xmlns:wpc="http://schemas.microsoft.com/office/word/2010/wordprocessingCanvas" xmlns:cx="http://schemas.microsoft.com/office/drawing/2014/chartex" xmlns:cx1="http://schemas.microsoft.com/office/drawing/2015/9/8/chartex" xmlns:cx2="http://schemas.microsoft.com/office/drawing/2015/10/21/chartex" xmlns:cx3="http://schemas.microsoft.com/office/drawing/2016/5/9/chartex" xmlns:cx4="http://schemas.microsoft.com/office/drawing/2016/5/10/chartex" xmlns:cx5="http://schemas.microsoft.com/office/drawing/2016/5/11/chartex" xmlns:cx6="http://schemas.microsoft.com/office/drawing/2016/5/12/chartex" xmlns:cx7="http://schemas.microsoft.com/office/drawing/2016/5/13/chartex" xmlns:cx8="http://schemas.microsoft.com/office/drawing/2016/5/14/chartex" xmlns:mc="http://schemas.openxmlformats.org/markup-compatibility/2006" xmlns:aink="http://schemas.microsoft.com/office/drawing/2016/ink" xmlns:am3d="http://schemas.microsoft.com/office/drawing/2017/model3d" xmlns:o="urn:schemas-microsoft-com:office:office" xmlns:r="http://schemas.openxmlformats.org/officeDocument/2006/relationships" xmlns:m="http://schemas.openxmlformats.org/officeDocument/2006/math" xmlns:v="urn:schemas-microsoft-com:vml" xmlns:wp14="http://schemas.microsoft.com/office/word/2010/wordprocessingDrawing" xmlns:wp="http://schemas.openxmlformats.org/drawingml/2006/wordprocessingDrawing" xmlns:w10="urn:schemas-microsoft-com:office:word" xmlns:w="http://schemas.openxmlformats.org/wordprocessingml/2006/main" xmlns:w14="http://schemas.microsoft.com/office/word/2010/wordml" xmlns:w15="http://schemas.microsoft.com/office/word/2012/wordml" xmlns:w16cex="http://schemas.microsoft.com/office/word/2018/wordml/cex" xmlns:w16cid="http://schemas.microsoft.com/office/word/2016/wordml/cid" xmlns:w16="http://schemas.microsoft.com/office/word/2018/wordml" xmlns:w16se="http://schemas.microsoft.com/office/word/2015/wordml/symex" xmlns:wpg="http://schemas.microsoft.com/office/word/2010/wordprocessingGroup" xmlns:wpi="http://schemas.microsoft.com/office/word/2010/wordprocessingInk" xmlns:wne="http://schemas.microsoft.com/office/word/2006/wordml" xmlns:wps="http://schemas.microsoft.com/office/word/2010/wordprocessingShape" mc:Ignorable="w14 w15 w16se w16cid w16 w16cex wp14">
+  <w16cex:commentExtensible w16cex:durableId="23821E47" w16cex:dateUtc="2020-12-15T00:24:00Z"/>
+</w16cex:commentsExtensible>
+</file>
+
+<file path=word/commentsIds.xml><?xml version="1.0" encoding="utf-8"?>
+<w16cid:commentsIds xmlns:wpc="http://schemas.microsoft.com/office/word/2010/wordprocessingCanvas" xmlns:cx="http://schemas.microsoft.com/office/drawing/2014/chartex" xmlns:cx1="http://schemas.microsoft.com/office/drawing/2015/9/8/chartex" xmlns:cx2="http://schemas.microsoft.com/office/drawing/2015/10/21/chartex" xmlns:cx3="http://schemas.microsoft.com/office/drawing/2016/5/9/chartex" xmlns:cx4="http://schemas.microsoft.com/office/drawing/2016/5/10/chartex" xmlns:cx5="http://schemas.microsoft.com/office/drawing/2016/5/11/chartex" xmlns:cx6="http://schemas.microsoft.com/office/drawing/2016/5/12/chartex" xmlns:cx7="http://schemas.microsoft.com/office/drawing/2016/5/13/chartex" xmlns:cx8="http://schemas.microsoft.com/office/drawing/2016/5/14/chartex" xmlns:mc="http://schemas.openxmlformats.org/markup-compatibility/2006" xmlns:aink="http://schemas.microsoft.com/office/drawing/2016/ink" xmlns:am3d="http://schemas.microsoft.com/office/drawing/2017/model3d" xmlns:o="urn:schemas-microsoft-com:office:office" xmlns:r="http://schemas.openxmlformats.org/officeDocument/2006/relationships" xmlns:m="http://schemas.openxmlformats.org/officeDocument/2006/math" xmlns:v="urn:schemas-microsoft-com:vml" xmlns:wp14="http://schemas.microsoft.com/office/word/2010/wordprocessingDrawing" xmlns:wp="http://schemas.openxmlformats.org/drawingml/2006/wordprocessingDrawing" xmlns:w10="urn:schemas-microsoft-com:office:word" xmlns:w="http://schemas.openxmlformats.org/wordprocessingml/2006/main" xmlns:w14="http://schemas.microsoft.com/office/word/2010/wordml" xmlns:w15="http://schemas.microsoft.com/office/word/2012/wordml" xmlns:w16cex="http://schemas.microsoft.com/office/word/2018/wordml/cex" xmlns:w16cid="http://schemas.microsoft.com/office/word/2016/wordml/cid" xmlns:w16="http://schemas.microsoft.com/office/word/2018/wordml" xmlns:w16se="http://schemas.microsoft.com/office/word/2015/wordml/symex" xmlns:wpg="http://schemas.microsoft.com/office/word/2010/wordprocessingGroup" xmlns:wpi="http://schemas.microsoft.com/office/word/2010/wordprocessingInk" xmlns:wne="http://schemas.microsoft.com/office/word/2006/wordml" xmlns:wps="http://schemas.microsoft.com/office/word/2010/wordprocessingShape" mc:Ignorable="w14 w15 w16se w16cid w16 w16cex wp14">
+  <w16cid:commentId w16cid:paraId="56E6F132" w16cid:durableId="23821E47"/>
+</w16cid:commentsIds>
 </file>
 
 <file path=word/numbering.xml><?xml version="1.0" encoding="utf-8"?>
@@ -1699,6 +1959,14 @@
     <w:abstractNumId w:val="3"/>
   </w:num>
 </w:numbering>
+</file>
+
+<file path=word/people.xml><?xml version="1.0" encoding="utf-8"?>
+<w15:people xmlns:wpc="http://schemas.microsoft.com/office/word/2010/wordprocessingCanvas" xmlns:cx="http://schemas.microsoft.com/office/drawing/2014/chartex" xmlns:cx1="http://schemas.microsoft.com/office/drawing/2015/9/8/chartex" xmlns:cx2="http://schemas.microsoft.com/office/drawing/2015/10/21/chartex" xmlns:cx3="http://schemas.microsoft.com/office/drawing/2016/5/9/chartex" xmlns:cx4="http://schemas.microsoft.com/office/drawing/2016/5/10/chartex" xmlns:cx5="http://schemas.microsoft.com/office/drawing/2016/5/11/chartex" xmlns:cx6="http://schemas.microsoft.com/office/drawing/2016/5/12/chartex" xmlns:cx7="http://schemas.microsoft.com/office/drawing/2016/5/13/chartex" xmlns:cx8="http://schemas.microsoft.com/office/drawing/2016/5/14/chartex" xmlns:mc="http://schemas.openxmlformats.org/markup-compatibility/2006" xmlns:aink="http://schemas.microsoft.com/office/drawing/2016/ink" xmlns:am3d="http://schemas.microsoft.com/office/drawing/2017/model3d" xmlns:o="urn:schemas-microsoft-com:office:office" xmlns:r="http://schemas.openxmlformats.org/officeDocument/2006/relationships" xmlns:m="http://schemas.openxmlformats.org/officeDocument/2006/math" xmlns:v="urn:schemas-microsoft-com:vml" xmlns:wp14="http://schemas.microsoft.com/office/word/2010/wordprocessingDrawing" xmlns:wp="http://schemas.openxmlformats.org/drawingml/2006/wordprocessingDrawing" xmlns:w10="urn:schemas-microsoft-com:office:word" xmlns:w="http://schemas.openxmlformats.org/wordprocessingml/2006/main" xmlns:w14="http://schemas.microsoft.com/office/word/2010/wordml" xmlns:w15="http://schemas.microsoft.com/office/word/2012/wordml" xmlns:w16cex="http://schemas.microsoft.com/office/word/2018/wordml/cex" xmlns:w16cid="http://schemas.microsoft.com/office/word/2016/wordml/cid" xmlns:w16="http://schemas.microsoft.com/office/word/2018/wordml" xmlns:w16se="http://schemas.microsoft.com/office/word/2015/wordml/symex" xmlns:wpg="http://schemas.microsoft.com/office/word/2010/wordprocessingGroup" xmlns:wpi="http://schemas.microsoft.com/office/word/2010/wordprocessingInk" xmlns:wne="http://schemas.microsoft.com/office/word/2006/wordml" xmlns:wps="http://schemas.microsoft.com/office/word/2010/wordprocessingShape" mc:Ignorable="w14 w15 w16se w16cid w16 w16cex wp14">
+  <w15:person w15:author="Walker Thornley">
+    <w15:presenceInfo w15:providerId="None" w15:userId="Walker Thornley"/>
+  </w15:person>
+</w15:people>
 </file>
 
 <file path=word/styles.xml><?xml version="1.0" encoding="utf-8"?>
@@ -2138,6 +2406,104 @@
       <w:contextualSpacing/>
     </w:pPr>
   </w:style>
+  <w:style w:type="character" w:styleId="CommentReference">
+    <w:name w:val="annotation reference"/>
+    <w:basedOn w:val="DefaultParagraphFont"/>
+    <w:uiPriority w:val="99"/>
+    <w:semiHidden/>
+    <w:unhideWhenUsed/>
+    <w:rsid w:val="00467346"/>
+    <w:rPr>
+      <w:sz w:val="16"/>
+      <w:szCs w:val="16"/>
+    </w:rPr>
+  </w:style>
+  <w:style w:type="paragraph" w:styleId="CommentText">
+    <w:name w:val="annotation text"/>
+    <w:basedOn w:val="Normal"/>
+    <w:link w:val="CommentTextChar"/>
+    <w:uiPriority w:val="99"/>
+    <w:semiHidden/>
+    <w:unhideWhenUsed/>
+    <w:rsid w:val="00467346"/>
+    <w:pPr>
+      <w:spacing w:line="240" w:lineRule="auto"/>
+    </w:pPr>
+    <w:rPr>
+      <w:sz w:val="20"/>
+      <w:szCs w:val="20"/>
+    </w:rPr>
+  </w:style>
+  <w:style w:type="character" w:customStyle="1" w:styleId="CommentTextChar">
+    <w:name w:val="Comment Text Char"/>
+    <w:basedOn w:val="DefaultParagraphFont"/>
+    <w:link w:val="CommentText"/>
+    <w:uiPriority w:val="99"/>
+    <w:semiHidden/>
+    <w:rsid w:val="00467346"/>
+    <w:rPr>
+      <w:sz w:val="20"/>
+      <w:szCs w:val="20"/>
+    </w:rPr>
+  </w:style>
+  <w:style w:type="paragraph" w:styleId="CommentSubject">
+    <w:name w:val="annotation subject"/>
+    <w:basedOn w:val="CommentText"/>
+    <w:next w:val="CommentText"/>
+    <w:link w:val="CommentSubjectChar"/>
+    <w:uiPriority w:val="99"/>
+    <w:semiHidden/>
+    <w:unhideWhenUsed/>
+    <w:rsid w:val="00467346"/>
+    <w:rPr>
+      <w:b/>
+      <w:bCs/>
+    </w:rPr>
+  </w:style>
+  <w:style w:type="character" w:customStyle="1" w:styleId="CommentSubjectChar">
+    <w:name w:val="Comment Subject Char"/>
+    <w:basedOn w:val="CommentTextChar"/>
+    <w:link w:val="CommentSubject"/>
+    <w:uiPriority w:val="99"/>
+    <w:semiHidden/>
+    <w:rsid w:val="00467346"/>
+    <w:rPr>
+      <w:b/>
+      <w:bCs/>
+      <w:sz w:val="20"/>
+      <w:szCs w:val="20"/>
+    </w:rPr>
+  </w:style>
+  <w:style w:type="paragraph" w:styleId="BalloonText">
+    <w:name w:val="Balloon Text"/>
+    <w:basedOn w:val="Normal"/>
+    <w:link w:val="BalloonTextChar"/>
+    <w:uiPriority w:val="99"/>
+    <w:semiHidden/>
+    <w:unhideWhenUsed/>
+    <w:rsid w:val="00467346"/>
+    <w:pPr>
+      <w:spacing w:after="0" w:line="240" w:lineRule="auto"/>
+    </w:pPr>
+    <w:rPr>
+      <w:rFonts w:ascii="Segoe UI" w:hAnsi="Segoe UI" w:cs="Segoe UI"/>
+      <w:sz w:val="18"/>
+      <w:szCs w:val="18"/>
+    </w:rPr>
+  </w:style>
+  <w:style w:type="character" w:customStyle="1" w:styleId="BalloonTextChar">
+    <w:name w:val="Balloon Text Char"/>
+    <w:basedOn w:val="DefaultParagraphFont"/>
+    <w:link w:val="BalloonText"/>
+    <w:uiPriority w:val="99"/>
+    <w:semiHidden/>
+    <w:rsid w:val="00467346"/>
+    <w:rPr>
+      <w:rFonts w:ascii="Segoe UI" w:hAnsi="Segoe UI" w:cs="Segoe UI"/>
+      <w:sz w:val="18"/>
+      <w:szCs w:val="18"/>
+    </w:rPr>
+  </w:style>
 </w:styles>
 </file>
 

</xml_diff>